<commit_message>
Agregue el insert de usuarios en Python y termine el caso de uso 4
</commit_message>
<xml_diff>
--- a/TP Tinder.docx
+++ b/TP Tinder.docx
@@ -352,17 +352,7 @@
           <w:sz w:val="22"/>
           <w:szCs w:val="22"/>
         </w:rPr>
-        <w:t xml:space="preserve">y </w:t>
-      </w:r>
-      <w:proofErr w:type="gramStart"/>
-      <w:r>
-        <w:rPr>
-          <w:rFonts w:ascii="Arial" w:eastAsia="Arial" w:hAnsi="Arial" w:cs="Arial"/>
-          <w:color w:val="000000" w:themeColor="text1"/>
-          <w:sz w:val="22"/>
-          <w:szCs w:val="22"/>
-        </w:rPr>
-        <w:t>bloqueos</w:t>
+        <w:t>y bloqueos</w:t>
       </w:r>
       <w:r>
         <w:rPr>
@@ -380,17 +370,7 @@
           <w:sz w:val="22"/>
           <w:szCs w:val="22"/>
         </w:rPr>
-        <w:t xml:space="preserve"> entre</w:t>
-      </w:r>
-      <w:proofErr w:type="gramEnd"/>
-      <w:r>
-        <w:rPr>
-          <w:rFonts w:ascii="Arial" w:eastAsia="Arial" w:hAnsi="Arial" w:cs="Arial"/>
-          <w:color w:val="000000" w:themeColor="text1"/>
-          <w:sz w:val="22"/>
-          <w:szCs w:val="22"/>
-        </w:rPr>
-        <w:t xml:space="preserve"> usuarios.</w:t>
+        <w:t xml:space="preserve"> entre usuarios.</w:t>
       </w:r>
     </w:p>
     <w:p>
@@ -1392,6 +1372,448 @@
         </w:rPr>
         <w:t>. Los usuarios pueden registrarse para asistir a estos eventos y recibir notificaciones sobre ellos.</w:t>
       </w:r>
+    </w:p>
+    <w:p>
+      <w:pPr>
+        <w:pStyle w:val="paragraph"/>
+        <w:spacing w:before="0" w:beforeAutospacing="0" w:after="0" w:afterAutospacing="0"/>
+        <w:textAlignment w:val="baseline"/>
+        <w:rPr>
+          <w:rFonts w:ascii="Segoe UI" w:hAnsi="Segoe UI" w:cs="Segoe UI"/>
+          <w:sz w:val="18"/>
+          <w:szCs w:val="18"/>
+        </w:rPr>
+      </w:pPr>
+      <w:r>
+        <w:rPr>
+          <w:rStyle w:val="eop"/>
+          <w:rFonts w:ascii="Aptos" w:hAnsi="Aptos" w:cs="Segoe UI"/>
+        </w:rPr>
+        <w:t> </w:t>
+      </w:r>
+    </w:p>
+    <w:p>
+      <w:pPr>
+        <w:pStyle w:val="paragraph"/>
+        <w:spacing w:before="0" w:beforeAutospacing="0" w:after="0" w:afterAutospacing="0"/>
+        <w:textAlignment w:val="baseline"/>
+        <w:rPr>
+          <w:rStyle w:val="normaltextrun"/>
+          <w:rFonts w:ascii="Arial" w:hAnsi="Arial" w:cs="Arial"/>
+          <w:b/>
+          <w:bCs/>
+          <w:color w:val="000000"/>
+          <w:sz w:val="22"/>
+          <w:szCs w:val="22"/>
+          <w:lang w:val="es-ES"/>
+        </w:rPr>
+      </w:pPr>
+    </w:p>
+    <w:p>
+      <w:pPr>
+        <w:pStyle w:val="paragraph"/>
+        <w:spacing w:before="0" w:beforeAutospacing="0" w:after="0" w:afterAutospacing="0"/>
+        <w:textAlignment w:val="baseline"/>
+        <w:rPr>
+          <w:rStyle w:val="normaltextrun"/>
+          <w:rFonts w:ascii="Arial" w:hAnsi="Arial" w:cs="Arial"/>
+          <w:b/>
+          <w:bCs/>
+          <w:color w:val="000000"/>
+          <w:sz w:val="22"/>
+          <w:szCs w:val="22"/>
+          <w:lang w:val="es-ES"/>
+        </w:rPr>
+      </w:pPr>
+    </w:p>
+    <w:p>
+      <w:pPr>
+        <w:pStyle w:val="paragraph"/>
+        <w:spacing w:before="0" w:beforeAutospacing="0" w:after="0" w:afterAutospacing="0"/>
+        <w:textAlignment w:val="baseline"/>
+        <w:rPr>
+          <w:rStyle w:val="normaltextrun"/>
+          <w:rFonts w:ascii="Arial" w:hAnsi="Arial" w:cs="Arial"/>
+          <w:b/>
+          <w:bCs/>
+          <w:color w:val="000000"/>
+          <w:sz w:val="22"/>
+          <w:szCs w:val="22"/>
+          <w:lang w:val="es-ES"/>
+        </w:rPr>
+      </w:pPr>
+    </w:p>
+    <w:p>
+      <w:pPr>
+        <w:pStyle w:val="paragraph"/>
+        <w:spacing w:before="0" w:beforeAutospacing="0" w:after="0" w:afterAutospacing="0"/>
+        <w:textAlignment w:val="baseline"/>
+        <w:rPr>
+          <w:rStyle w:val="normaltextrun"/>
+          <w:rFonts w:ascii="Arial" w:hAnsi="Arial" w:cs="Arial"/>
+          <w:b/>
+          <w:bCs/>
+          <w:color w:val="000000"/>
+          <w:sz w:val="22"/>
+          <w:szCs w:val="22"/>
+          <w:lang w:val="es-ES"/>
+        </w:rPr>
+      </w:pPr>
+    </w:p>
+    <w:p>
+      <w:pPr>
+        <w:pStyle w:val="paragraph"/>
+        <w:spacing w:before="0" w:beforeAutospacing="0" w:after="0" w:afterAutospacing="0"/>
+        <w:textAlignment w:val="baseline"/>
+        <w:rPr>
+          <w:rFonts w:ascii="Segoe UI" w:hAnsi="Segoe UI" w:cs="Segoe UI"/>
+          <w:sz w:val="18"/>
+          <w:szCs w:val="18"/>
+        </w:rPr>
+      </w:pPr>
+      <w:r>
+        <w:rPr>
+          <w:rStyle w:val="normaltextrun"/>
+          <w:rFonts w:ascii="Arial" w:hAnsi="Arial" w:cs="Arial"/>
+          <w:b/>
+          <w:bCs/>
+          <w:color w:val="000000"/>
+          <w:sz w:val="22"/>
+          <w:szCs w:val="22"/>
+          <w:lang w:val="es-ES"/>
+        </w:rPr>
+        <w:lastRenderedPageBreak/>
+        <w:t>Casos de Uso</w:t>
+      </w:r>
+      <w:r>
+        <w:rPr>
+          <w:rStyle w:val="eop"/>
+          <w:rFonts w:ascii="Arial" w:hAnsi="Arial" w:cs="Arial"/>
+          <w:color w:val="000000"/>
+          <w:sz w:val="22"/>
+          <w:szCs w:val="22"/>
+        </w:rPr>
+        <w:t> </w:t>
+      </w:r>
+    </w:p>
+    <w:p>
+      <w:pPr>
+        <w:pStyle w:val="paragraph"/>
+        <w:numPr>
+          <w:ilvl w:val="0"/>
+          <w:numId w:val="2"/>
+        </w:numPr>
+        <w:spacing w:before="0" w:beforeAutospacing="0" w:after="0" w:afterAutospacing="0"/>
+        <w:ind w:left="1080" w:firstLine="0"/>
+        <w:textAlignment w:val="baseline"/>
+        <w:rPr>
+          <w:rFonts w:ascii="Arial" w:hAnsi="Arial" w:cs="Arial"/>
+          <w:sz w:val="22"/>
+          <w:szCs w:val="22"/>
+        </w:rPr>
+      </w:pPr>
+      <w:r>
+        <w:rPr>
+          <w:rStyle w:val="normaltextrun"/>
+          <w:rFonts w:ascii="Arial" w:hAnsi="Arial" w:cs="Arial"/>
+          <w:b/>
+          <w:bCs/>
+          <w:color w:val="000000"/>
+          <w:sz w:val="22"/>
+          <w:szCs w:val="22"/>
+          <w:lang w:val="es-ES"/>
+        </w:rPr>
+        <w:t>¿Cuántas coincidencias se generan en promedio por día en la plataforma?</w:t>
+      </w:r>
+      <w:r>
+        <w:rPr>
+          <w:rStyle w:val="eop"/>
+          <w:rFonts w:ascii="Arial" w:hAnsi="Arial" w:cs="Arial"/>
+          <w:color w:val="000000"/>
+          <w:sz w:val="22"/>
+          <w:szCs w:val="22"/>
+        </w:rPr>
+        <w:t> </w:t>
+      </w:r>
+    </w:p>
+    <w:p>
+      <w:pPr>
+        <w:pStyle w:val="paragraph"/>
+        <w:numPr>
+          <w:ilvl w:val="0"/>
+          <w:numId w:val="3"/>
+        </w:numPr>
+        <w:spacing w:before="0" w:beforeAutospacing="0" w:after="0" w:afterAutospacing="0"/>
+        <w:ind w:left="1080" w:firstLine="0"/>
+        <w:textAlignment w:val="baseline"/>
+        <w:rPr>
+          <w:rFonts w:ascii="Arial" w:hAnsi="Arial" w:cs="Arial"/>
+          <w:sz w:val="22"/>
+          <w:szCs w:val="22"/>
+        </w:rPr>
+      </w:pPr>
+      <w:r>
+        <w:rPr>
+          <w:rStyle w:val="normaltextrun"/>
+          <w:rFonts w:ascii="Arial" w:hAnsi="Arial" w:cs="Arial"/>
+          <w:b/>
+          <w:bCs/>
+          <w:color w:val="000000"/>
+          <w:sz w:val="22"/>
+          <w:szCs w:val="22"/>
+          <w:lang w:val="es-ES"/>
+        </w:rPr>
+        <w:t>¿Qué características son más populares en los perfiles de los usuarios?</w:t>
+      </w:r>
+      <w:r>
+        <w:rPr>
+          <w:rStyle w:val="eop"/>
+          <w:rFonts w:ascii="Arial" w:hAnsi="Arial" w:cs="Arial"/>
+          <w:color w:val="000000"/>
+          <w:sz w:val="22"/>
+          <w:szCs w:val="22"/>
+        </w:rPr>
+        <w:t> </w:t>
+      </w:r>
+    </w:p>
+    <w:p>
+      <w:pPr>
+        <w:pStyle w:val="paragraph"/>
+        <w:numPr>
+          <w:ilvl w:val="0"/>
+          <w:numId w:val="4"/>
+        </w:numPr>
+        <w:spacing w:before="0" w:beforeAutospacing="0" w:after="0" w:afterAutospacing="0"/>
+        <w:ind w:left="1080" w:firstLine="0"/>
+        <w:textAlignment w:val="baseline"/>
+        <w:rPr>
+          <w:rFonts w:ascii="Arial" w:hAnsi="Arial" w:cs="Arial"/>
+          <w:sz w:val="22"/>
+          <w:szCs w:val="22"/>
+        </w:rPr>
+      </w:pPr>
+      <w:r>
+        <w:rPr>
+          <w:rStyle w:val="normaltextrun"/>
+          <w:rFonts w:ascii="Arial" w:hAnsi="Arial" w:cs="Arial"/>
+          <w:b/>
+          <w:bCs/>
+          <w:color w:val="000000"/>
+          <w:sz w:val="22"/>
+          <w:szCs w:val="22"/>
+          <w:lang w:val="es-ES"/>
+        </w:rPr>
+        <w:t>¿Qué perfiles reciben más "</w:t>
+      </w:r>
+      <w:proofErr w:type="spellStart"/>
+      <w:r>
+        <w:rPr>
+          <w:rStyle w:val="normaltextrun"/>
+          <w:rFonts w:ascii="Arial" w:hAnsi="Arial" w:cs="Arial"/>
+          <w:b/>
+          <w:bCs/>
+          <w:color w:val="000000"/>
+          <w:sz w:val="22"/>
+          <w:szCs w:val="22"/>
+          <w:lang w:val="es-ES"/>
+        </w:rPr>
+        <w:t>swipes</w:t>
+      </w:r>
+      <w:proofErr w:type="spellEnd"/>
+      <w:r>
+        <w:rPr>
+          <w:rStyle w:val="normaltextrun"/>
+          <w:rFonts w:ascii="Arial" w:hAnsi="Arial" w:cs="Arial"/>
+          <w:b/>
+          <w:bCs/>
+          <w:color w:val="000000"/>
+          <w:sz w:val="22"/>
+          <w:szCs w:val="22"/>
+          <w:lang w:val="es-ES"/>
+        </w:rPr>
+        <w:t>" a la derecha?</w:t>
+      </w:r>
+      <w:r>
+        <w:rPr>
+          <w:rStyle w:val="eop"/>
+          <w:rFonts w:ascii="Arial" w:hAnsi="Arial" w:cs="Arial"/>
+          <w:color w:val="000000"/>
+          <w:sz w:val="22"/>
+          <w:szCs w:val="22"/>
+        </w:rPr>
+        <w:t> </w:t>
+      </w:r>
+    </w:p>
+    <w:p>
+      <w:pPr>
+        <w:pStyle w:val="paragraph"/>
+        <w:numPr>
+          <w:ilvl w:val="0"/>
+          <w:numId w:val="5"/>
+        </w:numPr>
+        <w:spacing w:before="0" w:beforeAutospacing="0" w:after="0" w:afterAutospacing="0"/>
+        <w:ind w:left="1080" w:firstLine="0"/>
+        <w:textAlignment w:val="baseline"/>
+        <w:rPr>
+          <w:rFonts w:ascii="Arial" w:hAnsi="Arial" w:cs="Arial"/>
+          <w:sz w:val="22"/>
+          <w:szCs w:val="22"/>
+        </w:rPr>
+      </w:pPr>
+      <w:r>
+        <w:rPr>
+          <w:rStyle w:val="normaltextrun"/>
+          <w:rFonts w:ascii="Arial" w:hAnsi="Arial" w:cs="Arial"/>
+          <w:b/>
+          <w:bCs/>
+          <w:color w:val="000000"/>
+          <w:sz w:val="22"/>
+          <w:szCs w:val="22"/>
+          <w:lang w:val="es-ES"/>
+        </w:rPr>
+        <w:t>¿Cuál es la duración promedio de las conversaciones antes de una cita?</w:t>
+      </w:r>
+      <w:r>
+        <w:rPr>
+          <w:rStyle w:val="eop"/>
+          <w:rFonts w:ascii="Arial" w:hAnsi="Arial" w:cs="Arial"/>
+          <w:color w:val="000000"/>
+          <w:sz w:val="22"/>
+          <w:szCs w:val="22"/>
+        </w:rPr>
+        <w:t> </w:t>
+      </w:r>
+    </w:p>
+    <w:p>
+      <w:pPr>
+        <w:pStyle w:val="paragraph"/>
+        <w:numPr>
+          <w:ilvl w:val="0"/>
+          <w:numId w:val="6"/>
+        </w:numPr>
+        <w:spacing w:before="0" w:beforeAutospacing="0" w:after="0" w:afterAutospacing="0"/>
+        <w:ind w:left="1080" w:firstLine="0"/>
+        <w:textAlignment w:val="baseline"/>
+        <w:rPr>
+          <w:rFonts w:ascii="Arial" w:hAnsi="Arial" w:cs="Arial"/>
+          <w:sz w:val="22"/>
+          <w:szCs w:val="22"/>
+        </w:rPr>
+      </w:pPr>
+      <w:r>
+        <w:rPr>
+          <w:rStyle w:val="normaltextrun"/>
+          <w:rFonts w:ascii="Arial" w:hAnsi="Arial" w:cs="Arial"/>
+          <w:b/>
+          <w:bCs/>
+          <w:color w:val="000000"/>
+          <w:sz w:val="22"/>
+          <w:szCs w:val="22"/>
+          <w:lang w:val="es-ES"/>
+        </w:rPr>
+        <w:t>¿Qué intereses son más comunes entre los usuarios que coinciden?</w:t>
+      </w:r>
+      <w:r>
+        <w:rPr>
+          <w:rStyle w:val="eop"/>
+          <w:rFonts w:ascii="Arial" w:hAnsi="Arial" w:cs="Arial"/>
+          <w:color w:val="000000"/>
+          <w:sz w:val="22"/>
+          <w:szCs w:val="22"/>
+        </w:rPr>
+        <w:t> </w:t>
+      </w:r>
+    </w:p>
+    <w:p>
+      <w:pPr>
+        <w:pStyle w:val="paragraph"/>
+        <w:numPr>
+          <w:ilvl w:val="0"/>
+          <w:numId w:val="7"/>
+        </w:numPr>
+        <w:spacing w:before="0" w:beforeAutospacing="0" w:after="0" w:afterAutospacing="0"/>
+        <w:ind w:left="1080" w:firstLine="0"/>
+        <w:textAlignment w:val="baseline"/>
+        <w:rPr>
+          <w:rFonts w:ascii="Arial" w:hAnsi="Arial" w:cs="Arial"/>
+          <w:sz w:val="22"/>
+          <w:szCs w:val="22"/>
+        </w:rPr>
+      </w:pPr>
+      <w:r>
+        <w:rPr>
+          <w:rStyle w:val="normaltextrun"/>
+          <w:rFonts w:ascii="Arial" w:hAnsi="Arial" w:cs="Arial"/>
+          <w:b/>
+          <w:bCs/>
+          <w:color w:val="000000"/>
+          <w:sz w:val="22"/>
+          <w:szCs w:val="22"/>
+          <w:lang w:val="es-ES"/>
+        </w:rPr>
+        <w:t>¿Qué perfiles tienen más de 10 fotos Y al menos 3 intereses en común?</w:t>
+      </w:r>
+      <w:r>
+        <w:rPr>
+          <w:rStyle w:val="eop"/>
+          <w:rFonts w:ascii="Arial" w:hAnsi="Arial" w:cs="Arial"/>
+          <w:color w:val="000000"/>
+          <w:sz w:val="22"/>
+          <w:szCs w:val="22"/>
+        </w:rPr>
+        <w:t> </w:t>
+      </w:r>
+    </w:p>
+    <w:p>
+      <w:pPr>
+        <w:pStyle w:val="paragraph"/>
+        <w:numPr>
+          <w:ilvl w:val="0"/>
+          <w:numId w:val="8"/>
+        </w:numPr>
+        <w:spacing w:before="0" w:beforeAutospacing="0" w:after="0" w:afterAutospacing="0"/>
+        <w:ind w:left="1080" w:firstLine="0"/>
+        <w:textAlignment w:val="baseline"/>
+        <w:rPr>
+          <w:rFonts w:ascii="Arial" w:hAnsi="Arial" w:cs="Arial"/>
+          <w:sz w:val="22"/>
+          <w:szCs w:val="22"/>
+        </w:rPr>
+      </w:pPr>
+      <w:r>
+        <w:rPr>
+          <w:rStyle w:val="normaltextrun"/>
+          <w:rFonts w:ascii="Arial" w:hAnsi="Arial" w:cs="Arial"/>
+          <w:b/>
+          <w:bCs/>
+          <w:color w:val="000000"/>
+          <w:sz w:val="22"/>
+          <w:szCs w:val="22"/>
+          <w:lang w:val="es-ES"/>
+        </w:rPr>
+        <w:t>¿Cuántas coincidencias se generan en un día durante el fin de semana O en días festivos?</w:t>
+      </w:r>
+      <w:r>
+        <w:rPr>
+          <w:rStyle w:val="eop"/>
+          <w:rFonts w:ascii="Arial" w:hAnsi="Arial" w:cs="Arial"/>
+          <w:color w:val="000000"/>
+          <w:sz w:val="22"/>
+          <w:szCs w:val="22"/>
+        </w:rPr>
+        <w:t> </w:t>
+      </w:r>
+    </w:p>
+    <w:p>
+      <w:pPr>
+        <w:spacing w:before="220" w:after="220"/>
+        <w:rPr>
+          <w:rFonts w:ascii="Arial" w:eastAsia="Arial" w:hAnsi="Arial" w:cs="Arial"/>
+          <w:color w:val="000000" w:themeColor="text1"/>
+          <w:sz w:val="22"/>
+          <w:szCs w:val="22"/>
+        </w:rPr>
+      </w:pPr>
     </w:p>
     <w:p/>
     <w:sectPr>
@@ -1407,6 +1829,232 @@
 <file path=word/numbering.xml><?xml version="1.0" encoding="utf-8"?>
 <w:numbering xmlns:wpc="http://schemas.microsoft.com/office/word/2010/wordprocessingCanvas" xmlns:cx="http://schemas.microsoft.com/office/drawing/2014/chartex" xmlns:cx1="http://schemas.microsoft.com/office/drawing/2015/9/8/chartex" xmlns:cx2="http://schemas.microsoft.com/office/drawing/2015/10/21/chartex" xmlns:cx3="http://schemas.microsoft.com/office/drawing/2016/5/9/chartex" xmlns:cx4="http://schemas.microsoft.com/office/drawing/2016/5/10/chartex" xmlns:cx5="http://schemas.microsoft.com/office/drawing/2016/5/11/chartex" xmlns:cx6="http://schemas.microsoft.com/office/drawing/2016/5/12/chartex" xmlns:cx7="http://schemas.microsoft.com/office/drawing/2016/5/13/chartex" xmlns:cx8="http://schemas.microsoft.com/office/drawing/2016/5/14/chartex" xmlns:mc="http://schemas.openxmlformats.org/markup-compatibility/2006" xmlns:aink="http://schemas.microsoft.com/office/drawing/2016/ink" xmlns:am3d="http://schemas.microsoft.com/office/drawing/2017/model3d" xmlns:o="urn:schemas-microsoft-com:office:office" xmlns:r="http://schemas.openxmlformats.org/officeDocument/2006/relationships" xmlns:m="http://schemas.openxmlformats.org/officeDocument/2006/math" xmlns:v="urn:schemas-microsoft-com:vml" xmlns:wp14="http://schemas.microsoft.com/office/word/2010/wordprocessingDrawing" xmlns:wp="http://schemas.openxmlformats.org/drawingml/2006/wordprocessingDrawing" xmlns:w10="urn:schemas-microsoft-com:office:word" xmlns:w="http://schemas.openxmlformats.org/wordprocessingml/2006/main" xmlns:w14="http://schemas.microsoft.com/office/word/2010/wordml" xmlns:w15="http://schemas.microsoft.com/office/word/2012/wordml" xmlns:w16cex="http://schemas.microsoft.com/office/word/2018/wordml/cex" xmlns:w16cid="http://schemas.microsoft.com/office/word/2016/wordml/cid" xmlns:w16="http://schemas.microsoft.com/office/word/2018/wordml" xmlns:w16sdtdh="http://schemas.microsoft.com/office/word/2020/wordml/sdtdatahash" xmlns:w16se="http://schemas.microsoft.com/office/word/2015/wordml/symex" xmlns:wpg="http://schemas.microsoft.com/office/word/2010/wordprocessingGroup" xmlns:wpi="http://schemas.microsoft.com/office/word/2010/wordprocessingInk" xmlns:wne="http://schemas.microsoft.com/office/word/2006/wordml" xmlns:wps="http://schemas.microsoft.com/office/word/2010/wordprocessingShape" mc:Ignorable="w14 w15 w16se w16cid w16 w16cex w16sdtdh wp14">
   <w:abstractNum w:abstractNumId="0" w15:restartNumberingAfterBreak="0">
+    <w:nsid w:val="1BC04AEF"/>
+    <w:multiLevelType w:val="multilevel"/>
+    <w:tmpl w:val="F116A320"/>
+    <w:lvl w:ilvl="0">
+      <w:start w:val="6"/>
+      <w:numFmt w:val="decimal"/>
+      <w:lvlText w:val="%1."/>
+      <w:lvlJc w:val="left"/>
+      <w:pPr>
+        <w:tabs>
+          <w:tab w:val="num" w:pos="720"/>
+        </w:tabs>
+        <w:ind w:left="720" w:hanging="360"/>
+      </w:pPr>
+    </w:lvl>
+    <w:lvl w:ilvl="1" w:tentative="1">
+      <w:start w:val="1"/>
+      <w:numFmt w:val="decimal"/>
+      <w:lvlText w:val="%2."/>
+      <w:lvlJc w:val="left"/>
+      <w:pPr>
+        <w:tabs>
+          <w:tab w:val="num" w:pos="1440"/>
+        </w:tabs>
+        <w:ind w:left="1440" w:hanging="360"/>
+      </w:pPr>
+    </w:lvl>
+    <w:lvl w:ilvl="2" w:tentative="1">
+      <w:start w:val="1"/>
+      <w:numFmt w:val="decimal"/>
+      <w:lvlText w:val="%3."/>
+      <w:lvlJc w:val="left"/>
+      <w:pPr>
+        <w:tabs>
+          <w:tab w:val="num" w:pos="2160"/>
+        </w:tabs>
+        <w:ind w:left="2160" w:hanging="360"/>
+      </w:pPr>
+    </w:lvl>
+    <w:lvl w:ilvl="3" w:tentative="1">
+      <w:start w:val="1"/>
+      <w:numFmt w:val="decimal"/>
+      <w:lvlText w:val="%4."/>
+      <w:lvlJc w:val="left"/>
+      <w:pPr>
+        <w:tabs>
+          <w:tab w:val="num" w:pos="2880"/>
+        </w:tabs>
+        <w:ind w:left="2880" w:hanging="360"/>
+      </w:pPr>
+    </w:lvl>
+    <w:lvl w:ilvl="4" w:tentative="1">
+      <w:start w:val="1"/>
+      <w:numFmt w:val="decimal"/>
+      <w:lvlText w:val="%5."/>
+      <w:lvlJc w:val="left"/>
+      <w:pPr>
+        <w:tabs>
+          <w:tab w:val="num" w:pos="3600"/>
+        </w:tabs>
+        <w:ind w:left="3600" w:hanging="360"/>
+      </w:pPr>
+    </w:lvl>
+    <w:lvl w:ilvl="5" w:tentative="1">
+      <w:start w:val="1"/>
+      <w:numFmt w:val="decimal"/>
+      <w:lvlText w:val="%6."/>
+      <w:lvlJc w:val="left"/>
+      <w:pPr>
+        <w:tabs>
+          <w:tab w:val="num" w:pos="4320"/>
+        </w:tabs>
+        <w:ind w:left="4320" w:hanging="360"/>
+      </w:pPr>
+    </w:lvl>
+    <w:lvl w:ilvl="6" w:tentative="1">
+      <w:start w:val="1"/>
+      <w:numFmt w:val="decimal"/>
+      <w:lvlText w:val="%7."/>
+      <w:lvlJc w:val="left"/>
+      <w:pPr>
+        <w:tabs>
+          <w:tab w:val="num" w:pos="5040"/>
+        </w:tabs>
+        <w:ind w:left="5040" w:hanging="360"/>
+      </w:pPr>
+    </w:lvl>
+    <w:lvl w:ilvl="7" w:tentative="1">
+      <w:start w:val="1"/>
+      <w:numFmt w:val="decimal"/>
+      <w:lvlText w:val="%8."/>
+      <w:lvlJc w:val="left"/>
+      <w:pPr>
+        <w:tabs>
+          <w:tab w:val="num" w:pos="5760"/>
+        </w:tabs>
+        <w:ind w:left="5760" w:hanging="360"/>
+      </w:pPr>
+    </w:lvl>
+    <w:lvl w:ilvl="8" w:tentative="1">
+      <w:start w:val="1"/>
+      <w:numFmt w:val="decimal"/>
+      <w:lvlText w:val="%9."/>
+      <w:lvlJc w:val="left"/>
+      <w:pPr>
+        <w:tabs>
+          <w:tab w:val="num" w:pos="6480"/>
+        </w:tabs>
+        <w:ind w:left="6480" w:hanging="360"/>
+      </w:pPr>
+    </w:lvl>
+  </w:abstractNum>
+  <w:abstractNum w:abstractNumId="1" w15:restartNumberingAfterBreak="0">
+    <w:nsid w:val="20313CF4"/>
+    <w:multiLevelType w:val="multilevel"/>
+    <w:tmpl w:val="29306266"/>
+    <w:lvl w:ilvl="0">
+      <w:start w:val="5"/>
+      <w:numFmt w:val="decimal"/>
+      <w:lvlText w:val="%1."/>
+      <w:lvlJc w:val="left"/>
+      <w:pPr>
+        <w:tabs>
+          <w:tab w:val="num" w:pos="720"/>
+        </w:tabs>
+        <w:ind w:left="720" w:hanging="360"/>
+      </w:pPr>
+    </w:lvl>
+    <w:lvl w:ilvl="1" w:tentative="1">
+      <w:start w:val="1"/>
+      <w:numFmt w:val="decimal"/>
+      <w:lvlText w:val="%2."/>
+      <w:lvlJc w:val="left"/>
+      <w:pPr>
+        <w:tabs>
+          <w:tab w:val="num" w:pos="1440"/>
+        </w:tabs>
+        <w:ind w:left="1440" w:hanging="360"/>
+      </w:pPr>
+    </w:lvl>
+    <w:lvl w:ilvl="2" w:tentative="1">
+      <w:start w:val="1"/>
+      <w:numFmt w:val="decimal"/>
+      <w:lvlText w:val="%3."/>
+      <w:lvlJc w:val="left"/>
+      <w:pPr>
+        <w:tabs>
+          <w:tab w:val="num" w:pos="2160"/>
+        </w:tabs>
+        <w:ind w:left="2160" w:hanging="360"/>
+      </w:pPr>
+    </w:lvl>
+    <w:lvl w:ilvl="3" w:tentative="1">
+      <w:start w:val="1"/>
+      <w:numFmt w:val="decimal"/>
+      <w:lvlText w:val="%4."/>
+      <w:lvlJc w:val="left"/>
+      <w:pPr>
+        <w:tabs>
+          <w:tab w:val="num" w:pos="2880"/>
+        </w:tabs>
+        <w:ind w:left="2880" w:hanging="360"/>
+      </w:pPr>
+    </w:lvl>
+    <w:lvl w:ilvl="4" w:tentative="1">
+      <w:start w:val="1"/>
+      <w:numFmt w:val="decimal"/>
+      <w:lvlText w:val="%5."/>
+      <w:lvlJc w:val="left"/>
+      <w:pPr>
+        <w:tabs>
+          <w:tab w:val="num" w:pos="3600"/>
+        </w:tabs>
+        <w:ind w:left="3600" w:hanging="360"/>
+      </w:pPr>
+    </w:lvl>
+    <w:lvl w:ilvl="5" w:tentative="1">
+      <w:start w:val="1"/>
+      <w:numFmt w:val="decimal"/>
+      <w:lvlText w:val="%6."/>
+      <w:lvlJc w:val="left"/>
+      <w:pPr>
+        <w:tabs>
+          <w:tab w:val="num" w:pos="4320"/>
+        </w:tabs>
+        <w:ind w:left="4320" w:hanging="360"/>
+      </w:pPr>
+    </w:lvl>
+    <w:lvl w:ilvl="6" w:tentative="1">
+      <w:start w:val="1"/>
+      <w:numFmt w:val="decimal"/>
+      <w:lvlText w:val="%7."/>
+      <w:lvlJc w:val="left"/>
+      <w:pPr>
+        <w:tabs>
+          <w:tab w:val="num" w:pos="5040"/>
+        </w:tabs>
+        <w:ind w:left="5040" w:hanging="360"/>
+      </w:pPr>
+    </w:lvl>
+    <w:lvl w:ilvl="7" w:tentative="1">
+      <w:start w:val="1"/>
+      <w:numFmt w:val="decimal"/>
+      <w:lvlText w:val="%8."/>
+      <w:lvlJc w:val="left"/>
+      <w:pPr>
+        <w:tabs>
+          <w:tab w:val="num" w:pos="5760"/>
+        </w:tabs>
+        <w:ind w:left="5760" w:hanging="360"/>
+      </w:pPr>
+    </w:lvl>
+    <w:lvl w:ilvl="8" w:tentative="1">
+      <w:start w:val="1"/>
+      <w:numFmt w:val="decimal"/>
+      <w:lvlText w:val="%9."/>
+      <w:lvlJc w:val="left"/>
+      <w:pPr>
+        <w:tabs>
+          <w:tab w:val="num" w:pos="6480"/>
+        </w:tabs>
+        <w:ind w:left="6480" w:hanging="360"/>
+      </w:pPr>
+    </w:lvl>
+  </w:abstractNum>
+  <w:abstractNum w:abstractNumId="2" w15:restartNumberingAfterBreak="0">
     <w:nsid w:val="28BF6924"/>
     <w:multiLevelType w:val="hybridMultilevel"/>
     <w:tmpl w:val="FFFFFFFF"/>
@@ -1492,8 +2140,594 @@
       </w:pPr>
     </w:lvl>
   </w:abstractNum>
+  <w:abstractNum w:abstractNumId="3" w15:restartNumberingAfterBreak="0">
+    <w:nsid w:val="2EB64AB1"/>
+    <w:multiLevelType w:val="multilevel"/>
+    <w:tmpl w:val="4C466FB8"/>
+    <w:lvl w:ilvl="0">
+      <w:start w:val="3"/>
+      <w:numFmt w:val="decimal"/>
+      <w:lvlText w:val="%1."/>
+      <w:lvlJc w:val="left"/>
+      <w:pPr>
+        <w:tabs>
+          <w:tab w:val="num" w:pos="720"/>
+        </w:tabs>
+        <w:ind w:left="720" w:hanging="360"/>
+      </w:pPr>
+    </w:lvl>
+    <w:lvl w:ilvl="1" w:tentative="1">
+      <w:start w:val="1"/>
+      <w:numFmt w:val="decimal"/>
+      <w:lvlText w:val="%2."/>
+      <w:lvlJc w:val="left"/>
+      <w:pPr>
+        <w:tabs>
+          <w:tab w:val="num" w:pos="1440"/>
+        </w:tabs>
+        <w:ind w:left="1440" w:hanging="360"/>
+      </w:pPr>
+    </w:lvl>
+    <w:lvl w:ilvl="2" w:tentative="1">
+      <w:start w:val="1"/>
+      <w:numFmt w:val="decimal"/>
+      <w:lvlText w:val="%3."/>
+      <w:lvlJc w:val="left"/>
+      <w:pPr>
+        <w:tabs>
+          <w:tab w:val="num" w:pos="2160"/>
+        </w:tabs>
+        <w:ind w:left="2160" w:hanging="360"/>
+      </w:pPr>
+    </w:lvl>
+    <w:lvl w:ilvl="3" w:tentative="1">
+      <w:start w:val="1"/>
+      <w:numFmt w:val="decimal"/>
+      <w:lvlText w:val="%4."/>
+      <w:lvlJc w:val="left"/>
+      <w:pPr>
+        <w:tabs>
+          <w:tab w:val="num" w:pos="2880"/>
+        </w:tabs>
+        <w:ind w:left="2880" w:hanging="360"/>
+      </w:pPr>
+    </w:lvl>
+    <w:lvl w:ilvl="4" w:tentative="1">
+      <w:start w:val="1"/>
+      <w:numFmt w:val="decimal"/>
+      <w:lvlText w:val="%5."/>
+      <w:lvlJc w:val="left"/>
+      <w:pPr>
+        <w:tabs>
+          <w:tab w:val="num" w:pos="3600"/>
+        </w:tabs>
+        <w:ind w:left="3600" w:hanging="360"/>
+      </w:pPr>
+    </w:lvl>
+    <w:lvl w:ilvl="5" w:tentative="1">
+      <w:start w:val="1"/>
+      <w:numFmt w:val="decimal"/>
+      <w:lvlText w:val="%6."/>
+      <w:lvlJc w:val="left"/>
+      <w:pPr>
+        <w:tabs>
+          <w:tab w:val="num" w:pos="4320"/>
+        </w:tabs>
+        <w:ind w:left="4320" w:hanging="360"/>
+      </w:pPr>
+    </w:lvl>
+    <w:lvl w:ilvl="6" w:tentative="1">
+      <w:start w:val="1"/>
+      <w:numFmt w:val="decimal"/>
+      <w:lvlText w:val="%7."/>
+      <w:lvlJc w:val="left"/>
+      <w:pPr>
+        <w:tabs>
+          <w:tab w:val="num" w:pos="5040"/>
+        </w:tabs>
+        <w:ind w:left="5040" w:hanging="360"/>
+      </w:pPr>
+    </w:lvl>
+    <w:lvl w:ilvl="7" w:tentative="1">
+      <w:start w:val="1"/>
+      <w:numFmt w:val="decimal"/>
+      <w:lvlText w:val="%8."/>
+      <w:lvlJc w:val="left"/>
+      <w:pPr>
+        <w:tabs>
+          <w:tab w:val="num" w:pos="5760"/>
+        </w:tabs>
+        <w:ind w:left="5760" w:hanging="360"/>
+      </w:pPr>
+    </w:lvl>
+    <w:lvl w:ilvl="8" w:tentative="1">
+      <w:start w:val="1"/>
+      <w:numFmt w:val="decimal"/>
+      <w:lvlText w:val="%9."/>
+      <w:lvlJc w:val="left"/>
+      <w:pPr>
+        <w:tabs>
+          <w:tab w:val="num" w:pos="6480"/>
+        </w:tabs>
+        <w:ind w:left="6480" w:hanging="360"/>
+      </w:pPr>
+    </w:lvl>
+  </w:abstractNum>
+  <w:abstractNum w:abstractNumId="4" w15:restartNumberingAfterBreak="0">
+    <w:nsid w:val="3210526D"/>
+    <w:multiLevelType w:val="multilevel"/>
+    <w:tmpl w:val="C00E695E"/>
+    <w:lvl w:ilvl="0">
+      <w:start w:val="7"/>
+      <w:numFmt w:val="decimal"/>
+      <w:lvlText w:val="%1."/>
+      <w:lvlJc w:val="left"/>
+      <w:pPr>
+        <w:tabs>
+          <w:tab w:val="num" w:pos="720"/>
+        </w:tabs>
+        <w:ind w:left="720" w:hanging="360"/>
+      </w:pPr>
+    </w:lvl>
+    <w:lvl w:ilvl="1" w:tentative="1">
+      <w:start w:val="1"/>
+      <w:numFmt w:val="decimal"/>
+      <w:lvlText w:val="%2."/>
+      <w:lvlJc w:val="left"/>
+      <w:pPr>
+        <w:tabs>
+          <w:tab w:val="num" w:pos="1440"/>
+        </w:tabs>
+        <w:ind w:left="1440" w:hanging="360"/>
+      </w:pPr>
+    </w:lvl>
+    <w:lvl w:ilvl="2" w:tentative="1">
+      <w:start w:val="1"/>
+      <w:numFmt w:val="decimal"/>
+      <w:lvlText w:val="%3."/>
+      <w:lvlJc w:val="left"/>
+      <w:pPr>
+        <w:tabs>
+          <w:tab w:val="num" w:pos="2160"/>
+        </w:tabs>
+        <w:ind w:left="2160" w:hanging="360"/>
+      </w:pPr>
+    </w:lvl>
+    <w:lvl w:ilvl="3" w:tentative="1">
+      <w:start w:val="1"/>
+      <w:numFmt w:val="decimal"/>
+      <w:lvlText w:val="%4."/>
+      <w:lvlJc w:val="left"/>
+      <w:pPr>
+        <w:tabs>
+          <w:tab w:val="num" w:pos="2880"/>
+        </w:tabs>
+        <w:ind w:left="2880" w:hanging="360"/>
+      </w:pPr>
+    </w:lvl>
+    <w:lvl w:ilvl="4" w:tentative="1">
+      <w:start w:val="1"/>
+      <w:numFmt w:val="decimal"/>
+      <w:lvlText w:val="%5."/>
+      <w:lvlJc w:val="left"/>
+      <w:pPr>
+        <w:tabs>
+          <w:tab w:val="num" w:pos="3600"/>
+        </w:tabs>
+        <w:ind w:left="3600" w:hanging="360"/>
+      </w:pPr>
+    </w:lvl>
+    <w:lvl w:ilvl="5" w:tentative="1">
+      <w:start w:val="1"/>
+      <w:numFmt w:val="decimal"/>
+      <w:lvlText w:val="%6."/>
+      <w:lvlJc w:val="left"/>
+      <w:pPr>
+        <w:tabs>
+          <w:tab w:val="num" w:pos="4320"/>
+        </w:tabs>
+        <w:ind w:left="4320" w:hanging="360"/>
+      </w:pPr>
+    </w:lvl>
+    <w:lvl w:ilvl="6" w:tentative="1">
+      <w:start w:val="1"/>
+      <w:numFmt w:val="decimal"/>
+      <w:lvlText w:val="%7."/>
+      <w:lvlJc w:val="left"/>
+      <w:pPr>
+        <w:tabs>
+          <w:tab w:val="num" w:pos="5040"/>
+        </w:tabs>
+        <w:ind w:left="5040" w:hanging="360"/>
+      </w:pPr>
+    </w:lvl>
+    <w:lvl w:ilvl="7" w:tentative="1">
+      <w:start w:val="1"/>
+      <w:numFmt w:val="decimal"/>
+      <w:lvlText w:val="%8."/>
+      <w:lvlJc w:val="left"/>
+      <w:pPr>
+        <w:tabs>
+          <w:tab w:val="num" w:pos="5760"/>
+        </w:tabs>
+        <w:ind w:left="5760" w:hanging="360"/>
+      </w:pPr>
+    </w:lvl>
+    <w:lvl w:ilvl="8" w:tentative="1">
+      <w:start w:val="1"/>
+      <w:numFmt w:val="decimal"/>
+      <w:lvlText w:val="%9."/>
+      <w:lvlJc w:val="left"/>
+      <w:pPr>
+        <w:tabs>
+          <w:tab w:val="num" w:pos="6480"/>
+        </w:tabs>
+        <w:ind w:left="6480" w:hanging="360"/>
+      </w:pPr>
+    </w:lvl>
+  </w:abstractNum>
+  <w:abstractNum w:abstractNumId="5" w15:restartNumberingAfterBreak="0">
+    <w:nsid w:val="36370770"/>
+    <w:multiLevelType w:val="multilevel"/>
+    <w:tmpl w:val="2764A6DA"/>
+    <w:lvl w:ilvl="0">
+      <w:start w:val="2"/>
+      <w:numFmt w:val="decimal"/>
+      <w:lvlText w:val="%1."/>
+      <w:lvlJc w:val="left"/>
+      <w:pPr>
+        <w:tabs>
+          <w:tab w:val="num" w:pos="720"/>
+        </w:tabs>
+        <w:ind w:left="720" w:hanging="360"/>
+      </w:pPr>
+    </w:lvl>
+    <w:lvl w:ilvl="1" w:tentative="1">
+      <w:start w:val="1"/>
+      <w:numFmt w:val="decimal"/>
+      <w:lvlText w:val="%2."/>
+      <w:lvlJc w:val="left"/>
+      <w:pPr>
+        <w:tabs>
+          <w:tab w:val="num" w:pos="1440"/>
+        </w:tabs>
+        <w:ind w:left="1440" w:hanging="360"/>
+      </w:pPr>
+    </w:lvl>
+    <w:lvl w:ilvl="2" w:tentative="1">
+      <w:start w:val="1"/>
+      <w:numFmt w:val="decimal"/>
+      <w:lvlText w:val="%3."/>
+      <w:lvlJc w:val="left"/>
+      <w:pPr>
+        <w:tabs>
+          <w:tab w:val="num" w:pos="2160"/>
+        </w:tabs>
+        <w:ind w:left="2160" w:hanging="360"/>
+      </w:pPr>
+    </w:lvl>
+    <w:lvl w:ilvl="3" w:tentative="1">
+      <w:start w:val="1"/>
+      <w:numFmt w:val="decimal"/>
+      <w:lvlText w:val="%4."/>
+      <w:lvlJc w:val="left"/>
+      <w:pPr>
+        <w:tabs>
+          <w:tab w:val="num" w:pos="2880"/>
+        </w:tabs>
+        <w:ind w:left="2880" w:hanging="360"/>
+      </w:pPr>
+    </w:lvl>
+    <w:lvl w:ilvl="4" w:tentative="1">
+      <w:start w:val="1"/>
+      <w:numFmt w:val="decimal"/>
+      <w:lvlText w:val="%5."/>
+      <w:lvlJc w:val="left"/>
+      <w:pPr>
+        <w:tabs>
+          <w:tab w:val="num" w:pos="3600"/>
+        </w:tabs>
+        <w:ind w:left="3600" w:hanging="360"/>
+      </w:pPr>
+    </w:lvl>
+    <w:lvl w:ilvl="5" w:tentative="1">
+      <w:start w:val="1"/>
+      <w:numFmt w:val="decimal"/>
+      <w:lvlText w:val="%6."/>
+      <w:lvlJc w:val="left"/>
+      <w:pPr>
+        <w:tabs>
+          <w:tab w:val="num" w:pos="4320"/>
+        </w:tabs>
+        <w:ind w:left="4320" w:hanging="360"/>
+      </w:pPr>
+    </w:lvl>
+    <w:lvl w:ilvl="6" w:tentative="1">
+      <w:start w:val="1"/>
+      <w:numFmt w:val="decimal"/>
+      <w:lvlText w:val="%7."/>
+      <w:lvlJc w:val="left"/>
+      <w:pPr>
+        <w:tabs>
+          <w:tab w:val="num" w:pos="5040"/>
+        </w:tabs>
+        <w:ind w:left="5040" w:hanging="360"/>
+      </w:pPr>
+    </w:lvl>
+    <w:lvl w:ilvl="7" w:tentative="1">
+      <w:start w:val="1"/>
+      <w:numFmt w:val="decimal"/>
+      <w:lvlText w:val="%8."/>
+      <w:lvlJc w:val="left"/>
+      <w:pPr>
+        <w:tabs>
+          <w:tab w:val="num" w:pos="5760"/>
+        </w:tabs>
+        <w:ind w:left="5760" w:hanging="360"/>
+      </w:pPr>
+    </w:lvl>
+    <w:lvl w:ilvl="8" w:tentative="1">
+      <w:start w:val="1"/>
+      <w:numFmt w:val="decimal"/>
+      <w:lvlText w:val="%9."/>
+      <w:lvlJc w:val="left"/>
+      <w:pPr>
+        <w:tabs>
+          <w:tab w:val="num" w:pos="6480"/>
+        </w:tabs>
+        <w:ind w:left="6480" w:hanging="360"/>
+      </w:pPr>
+    </w:lvl>
+  </w:abstractNum>
+  <w:abstractNum w:abstractNumId="6" w15:restartNumberingAfterBreak="0">
+    <w:nsid w:val="3CA83AFB"/>
+    <w:multiLevelType w:val="multilevel"/>
+    <w:tmpl w:val="ED881BC0"/>
+    <w:lvl w:ilvl="0">
+      <w:start w:val="1"/>
+      <w:numFmt w:val="decimal"/>
+      <w:lvlText w:val="%1."/>
+      <w:lvlJc w:val="left"/>
+      <w:pPr>
+        <w:tabs>
+          <w:tab w:val="num" w:pos="720"/>
+        </w:tabs>
+        <w:ind w:left="720" w:hanging="360"/>
+      </w:pPr>
+    </w:lvl>
+    <w:lvl w:ilvl="1" w:tentative="1">
+      <w:start w:val="1"/>
+      <w:numFmt w:val="decimal"/>
+      <w:lvlText w:val="%2."/>
+      <w:lvlJc w:val="left"/>
+      <w:pPr>
+        <w:tabs>
+          <w:tab w:val="num" w:pos="1440"/>
+        </w:tabs>
+        <w:ind w:left="1440" w:hanging="360"/>
+      </w:pPr>
+    </w:lvl>
+    <w:lvl w:ilvl="2" w:tentative="1">
+      <w:start w:val="1"/>
+      <w:numFmt w:val="decimal"/>
+      <w:lvlText w:val="%3."/>
+      <w:lvlJc w:val="left"/>
+      <w:pPr>
+        <w:tabs>
+          <w:tab w:val="num" w:pos="2160"/>
+        </w:tabs>
+        <w:ind w:left="2160" w:hanging="360"/>
+      </w:pPr>
+    </w:lvl>
+    <w:lvl w:ilvl="3" w:tentative="1">
+      <w:start w:val="1"/>
+      <w:numFmt w:val="decimal"/>
+      <w:lvlText w:val="%4."/>
+      <w:lvlJc w:val="left"/>
+      <w:pPr>
+        <w:tabs>
+          <w:tab w:val="num" w:pos="2880"/>
+        </w:tabs>
+        <w:ind w:left="2880" w:hanging="360"/>
+      </w:pPr>
+    </w:lvl>
+    <w:lvl w:ilvl="4" w:tentative="1">
+      <w:start w:val="1"/>
+      <w:numFmt w:val="decimal"/>
+      <w:lvlText w:val="%5."/>
+      <w:lvlJc w:val="left"/>
+      <w:pPr>
+        <w:tabs>
+          <w:tab w:val="num" w:pos="3600"/>
+        </w:tabs>
+        <w:ind w:left="3600" w:hanging="360"/>
+      </w:pPr>
+    </w:lvl>
+    <w:lvl w:ilvl="5" w:tentative="1">
+      <w:start w:val="1"/>
+      <w:numFmt w:val="decimal"/>
+      <w:lvlText w:val="%6."/>
+      <w:lvlJc w:val="left"/>
+      <w:pPr>
+        <w:tabs>
+          <w:tab w:val="num" w:pos="4320"/>
+        </w:tabs>
+        <w:ind w:left="4320" w:hanging="360"/>
+      </w:pPr>
+    </w:lvl>
+    <w:lvl w:ilvl="6" w:tentative="1">
+      <w:start w:val="1"/>
+      <w:numFmt w:val="decimal"/>
+      <w:lvlText w:val="%7."/>
+      <w:lvlJc w:val="left"/>
+      <w:pPr>
+        <w:tabs>
+          <w:tab w:val="num" w:pos="5040"/>
+        </w:tabs>
+        <w:ind w:left="5040" w:hanging="360"/>
+      </w:pPr>
+    </w:lvl>
+    <w:lvl w:ilvl="7" w:tentative="1">
+      <w:start w:val="1"/>
+      <w:numFmt w:val="decimal"/>
+      <w:lvlText w:val="%8."/>
+      <w:lvlJc w:val="left"/>
+      <w:pPr>
+        <w:tabs>
+          <w:tab w:val="num" w:pos="5760"/>
+        </w:tabs>
+        <w:ind w:left="5760" w:hanging="360"/>
+      </w:pPr>
+    </w:lvl>
+    <w:lvl w:ilvl="8" w:tentative="1">
+      <w:start w:val="1"/>
+      <w:numFmt w:val="decimal"/>
+      <w:lvlText w:val="%9."/>
+      <w:lvlJc w:val="left"/>
+      <w:pPr>
+        <w:tabs>
+          <w:tab w:val="num" w:pos="6480"/>
+        </w:tabs>
+        <w:ind w:left="6480" w:hanging="360"/>
+      </w:pPr>
+    </w:lvl>
+  </w:abstractNum>
+  <w:abstractNum w:abstractNumId="7" w15:restartNumberingAfterBreak="0">
+    <w:nsid w:val="68E85773"/>
+    <w:multiLevelType w:val="multilevel"/>
+    <w:tmpl w:val="5882DD04"/>
+    <w:lvl w:ilvl="0">
+      <w:start w:val="4"/>
+      <w:numFmt w:val="decimal"/>
+      <w:lvlText w:val="%1."/>
+      <w:lvlJc w:val="left"/>
+      <w:pPr>
+        <w:tabs>
+          <w:tab w:val="num" w:pos="720"/>
+        </w:tabs>
+        <w:ind w:left="720" w:hanging="360"/>
+      </w:pPr>
+    </w:lvl>
+    <w:lvl w:ilvl="1" w:tentative="1">
+      <w:start w:val="1"/>
+      <w:numFmt w:val="decimal"/>
+      <w:lvlText w:val="%2."/>
+      <w:lvlJc w:val="left"/>
+      <w:pPr>
+        <w:tabs>
+          <w:tab w:val="num" w:pos="1440"/>
+        </w:tabs>
+        <w:ind w:left="1440" w:hanging="360"/>
+      </w:pPr>
+    </w:lvl>
+    <w:lvl w:ilvl="2" w:tentative="1">
+      <w:start w:val="1"/>
+      <w:numFmt w:val="decimal"/>
+      <w:lvlText w:val="%3."/>
+      <w:lvlJc w:val="left"/>
+      <w:pPr>
+        <w:tabs>
+          <w:tab w:val="num" w:pos="2160"/>
+        </w:tabs>
+        <w:ind w:left="2160" w:hanging="360"/>
+      </w:pPr>
+    </w:lvl>
+    <w:lvl w:ilvl="3" w:tentative="1">
+      <w:start w:val="1"/>
+      <w:numFmt w:val="decimal"/>
+      <w:lvlText w:val="%4."/>
+      <w:lvlJc w:val="left"/>
+      <w:pPr>
+        <w:tabs>
+          <w:tab w:val="num" w:pos="2880"/>
+        </w:tabs>
+        <w:ind w:left="2880" w:hanging="360"/>
+      </w:pPr>
+    </w:lvl>
+    <w:lvl w:ilvl="4" w:tentative="1">
+      <w:start w:val="1"/>
+      <w:numFmt w:val="decimal"/>
+      <w:lvlText w:val="%5."/>
+      <w:lvlJc w:val="left"/>
+      <w:pPr>
+        <w:tabs>
+          <w:tab w:val="num" w:pos="3600"/>
+        </w:tabs>
+        <w:ind w:left="3600" w:hanging="360"/>
+      </w:pPr>
+    </w:lvl>
+    <w:lvl w:ilvl="5" w:tentative="1">
+      <w:start w:val="1"/>
+      <w:numFmt w:val="decimal"/>
+      <w:lvlText w:val="%6."/>
+      <w:lvlJc w:val="left"/>
+      <w:pPr>
+        <w:tabs>
+          <w:tab w:val="num" w:pos="4320"/>
+        </w:tabs>
+        <w:ind w:left="4320" w:hanging="360"/>
+      </w:pPr>
+    </w:lvl>
+    <w:lvl w:ilvl="6" w:tentative="1">
+      <w:start w:val="1"/>
+      <w:numFmt w:val="decimal"/>
+      <w:lvlText w:val="%7."/>
+      <w:lvlJc w:val="left"/>
+      <w:pPr>
+        <w:tabs>
+          <w:tab w:val="num" w:pos="5040"/>
+        </w:tabs>
+        <w:ind w:left="5040" w:hanging="360"/>
+      </w:pPr>
+    </w:lvl>
+    <w:lvl w:ilvl="7" w:tentative="1">
+      <w:start w:val="1"/>
+      <w:numFmt w:val="decimal"/>
+      <w:lvlText w:val="%8."/>
+      <w:lvlJc w:val="left"/>
+      <w:pPr>
+        <w:tabs>
+          <w:tab w:val="num" w:pos="5760"/>
+        </w:tabs>
+        <w:ind w:left="5760" w:hanging="360"/>
+      </w:pPr>
+    </w:lvl>
+    <w:lvl w:ilvl="8" w:tentative="1">
+      <w:start w:val="1"/>
+      <w:numFmt w:val="decimal"/>
+      <w:lvlText w:val="%9."/>
+      <w:lvlJc w:val="left"/>
+      <w:pPr>
+        <w:tabs>
+          <w:tab w:val="num" w:pos="6480"/>
+        </w:tabs>
+        <w:ind w:left="6480" w:hanging="360"/>
+      </w:pPr>
+    </w:lvl>
+  </w:abstractNum>
   <w:num w:numId="1">
+    <w:abstractNumId w:val="2"/>
+  </w:num>
+  <w:num w:numId="2">
+    <w:abstractNumId w:val="6"/>
+  </w:num>
+  <w:num w:numId="3">
+    <w:abstractNumId w:val="5"/>
+  </w:num>
+  <w:num w:numId="4">
+    <w:abstractNumId w:val="3"/>
+  </w:num>
+  <w:num w:numId="5">
+    <w:abstractNumId w:val="7"/>
+  </w:num>
+  <w:num w:numId="6">
+    <w:abstractNumId w:val="1"/>
+  </w:num>
+  <w:num w:numId="7">
     <w:abstractNumId w:val="0"/>
+  </w:num>
+  <w:num w:numId="8">
+    <w:abstractNumId w:val="4"/>
   </w:num>
 </w:numbering>
 </file>
@@ -1965,6 +3199,28 @@
       <w:contextualSpacing/>
     </w:pPr>
   </w:style>
+  <w:style w:type="paragraph" w:customStyle="1" w:styleId="paragraph">
+    <w:name w:val="paragraph"/>
+    <w:basedOn w:val="Normal"/>
+    <w:rsid w:val="00BC450D"/>
+    <w:pPr>
+      <w:spacing w:before="100" w:beforeAutospacing="1" w:after="100" w:afterAutospacing="1" w:line="240" w:lineRule="auto"/>
+    </w:pPr>
+    <w:rPr>
+      <w:rFonts w:ascii="Times New Roman" w:eastAsia="Times New Roman" w:hAnsi="Times New Roman" w:cs="Times New Roman"/>
+      <w:lang w:val="es-AR" w:eastAsia="es-AR"/>
+    </w:rPr>
+  </w:style>
+  <w:style w:type="character" w:customStyle="1" w:styleId="eop">
+    <w:name w:val="eop"/>
+    <w:basedOn w:val="Fuentedeprrafopredeter"/>
+    <w:rsid w:val="00BC450D"/>
+  </w:style>
+  <w:style w:type="character" w:customStyle="1" w:styleId="normaltextrun">
+    <w:name w:val="normaltextrun"/>
+    <w:basedOn w:val="Fuentedeprrafopredeter"/>
+    <w:rsid w:val="00BC450D"/>
+  </w:style>
 </w:styles>
 </file>
 
@@ -2230,15 +3486,6 @@
 </file>
 
 <file path=customXml/item1.xml><?xml version="1.0" encoding="utf-8"?>
-<?mso-contentType ?>
-<FormTemplates xmlns="http://schemas.microsoft.com/sharepoint/v3/contenttype/forms">
-  <Display>DocumentLibraryForm</Display>
-  <Edit>DocumentLibraryForm</Edit>
-  <New>DocumentLibraryForm</New>
-</FormTemplates>
-</file>
-
-<file path=customXml/item2.xml><?xml version="1.0" encoding="utf-8"?>
 <p:properties xmlns:p="http://schemas.microsoft.com/office/2006/metadata/properties" xmlns:xsi="http://www.w3.org/2001/XMLSchema-instance" xmlns:pc="http://schemas.microsoft.com/office/infopath/2007/PartnerControls">
   <documentManagement>
     <lcf76f155ced4ddcb4097134ff3c332f xmlns="351cd7b4-cace-46ac-9142-0e3ccadd4246">
@@ -2246,6 +3493,15 @@
     </lcf76f155ced4ddcb4097134ff3c332f>
   </documentManagement>
 </p:properties>
+</file>
+
+<file path=customXml/item2.xml><?xml version="1.0" encoding="utf-8"?>
+<?mso-contentType ?>
+<FormTemplates xmlns="http://schemas.microsoft.com/sharepoint/v3/contenttype/forms">
+  <Display>DocumentLibraryForm</Display>
+  <Edit>DocumentLibraryForm</Edit>
+  <New>DocumentLibraryForm</New>
+</FormTemplates>
 </file>
 
 <file path=customXml/item3.xml><?xml version="1.0" encoding="utf-8"?>
@@ -2427,19 +3683,19 @@
 </file>
 
 <file path=customXml/itemProps1.xml><?xml version="1.0" encoding="utf-8"?>
-<ds:datastoreItem xmlns:ds="http://schemas.openxmlformats.org/officeDocument/2006/customXml" ds:itemID="{11D5F0B3-F8AE-43E4-8784-B7BBFC74CEF8}">
+<ds:datastoreItem xmlns:ds="http://schemas.openxmlformats.org/officeDocument/2006/customXml" ds:itemID="{086CCF96-0E0C-4F73-816B-ED58AFF45033}">
   <ds:schemaRefs>
-    <ds:schemaRef ds:uri="http://schemas.microsoft.com/sharepoint/v3/contenttype/forms"/>
+    <ds:schemaRef ds:uri="http://schemas.microsoft.com/office/2006/metadata/properties"/>
+    <ds:schemaRef ds:uri="http://schemas.microsoft.com/office/infopath/2007/PartnerControls"/>
+    <ds:schemaRef ds:uri="351cd7b4-cace-46ac-9142-0e3ccadd4246"/>
   </ds:schemaRefs>
 </ds:datastoreItem>
 </file>
 
 <file path=customXml/itemProps2.xml><?xml version="1.0" encoding="utf-8"?>
-<ds:datastoreItem xmlns:ds="http://schemas.openxmlformats.org/officeDocument/2006/customXml" ds:itemID="{086CCF96-0E0C-4F73-816B-ED58AFF45033}">
+<ds:datastoreItem xmlns:ds="http://schemas.openxmlformats.org/officeDocument/2006/customXml" ds:itemID="{11D5F0B3-F8AE-43E4-8784-B7BBFC74CEF8}">
   <ds:schemaRefs>
-    <ds:schemaRef ds:uri="http://schemas.microsoft.com/office/2006/metadata/properties"/>
-    <ds:schemaRef ds:uri="http://schemas.microsoft.com/office/infopath/2007/PartnerControls"/>
-    <ds:schemaRef ds:uri="351cd7b4-cace-46ac-9142-0e3ccadd4246"/>
+    <ds:schemaRef ds:uri="http://schemas.microsoft.com/sharepoint/v3/contenttype/forms"/>
   </ds:schemaRefs>
 </ds:datastoreItem>
 </file>

</xml_diff>